<commit_message>
Update Revised Customer Screen.docx
</commit_message>
<xml_diff>
--- a/Screens/Revised Customer Screen.docx
+++ b/Screens/Revised Customer Screen.docx
@@ -30,6 +30,8 @@
           <w:lang w:val="en-US"/>
         </w:rPr>
       </w:pPr>
+      <w:bookmarkStart w:id="0" w:name="_GoBack"/>
+      <w:bookmarkEnd w:id="0"/>
       <w:r>
         <w:rPr>
           <w:sz w:val="24"/>
@@ -111,184 +113,183 @@
                           </w:p>
                           <w:p>
                             <w:pPr>
+                              <w:jc w:val="center"/>
+                              <w:rPr>
+                                <w:rFonts w:hint="default" w:ascii="Courier New" w:hAnsi="Courier New" w:cs="Courier New"/>
+                                <w:sz w:val="24"/>
+                                <w:szCs w:val="24"/>
+                                <w:lang w:val="en-US"/>
+                              </w:rPr>
+                            </w:pPr>
+                          </w:p>
+                          <w:p>
+                            <w:pPr>
+                              <w:jc w:val="center"/>
+                              <w:rPr>
+                                <w:rFonts w:hint="default" w:ascii="Courier New" w:hAnsi="Courier New" w:cs="Courier New"/>
+                                <w:sz w:val="24"/>
+                                <w:szCs w:val="24"/>
+                                <w:lang w:val="en-US"/>
+                              </w:rPr>
+                            </w:pPr>
+                            <w:r>
+                              <w:rPr>
+                                <w:rFonts w:hint="default" w:ascii="Courier New" w:hAnsi="Courier New" w:cs="Courier New"/>
+                                <w:sz w:val="24"/>
+                                <w:szCs w:val="24"/>
+                                <w:lang w:val="en-US"/>
+                              </w:rPr>
+                              <w:t>ONLINE MOVIE RESERVATION</w:t>
+                            </w:r>
+                          </w:p>
+                          <w:p>
+                            <w:pPr>
+                              <w:rPr>
+                                <w:rFonts w:hint="default" w:ascii="Courier New" w:hAnsi="Courier New" w:cs="Courier New"/>
+                                <w:sz w:val="24"/>
+                                <w:szCs w:val="24"/>
+                                <w:lang w:val="en-US"/>
+                              </w:rPr>
+                            </w:pPr>
+                          </w:p>
+                          <w:p>
+                            <w:pPr>
+                              <w:jc w:val="center"/>
+                              <w:rPr>
+                                <w:rFonts w:hint="default" w:ascii="Courier New" w:hAnsi="Courier New" w:cs="Courier New"/>
+                                <w:sz w:val="24"/>
+                                <w:szCs w:val="24"/>
+                                <w:lang w:val="en-US"/>
+                              </w:rPr>
+                            </w:pPr>
+                          </w:p>
+                          <w:p>
+                            <w:pPr>
+                              <w:jc w:val="center"/>
+                              <w:rPr>
+                                <w:rFonts w:hint="default" w:ascii="Courier New" w:hAnsi="Courier New" w:cs="Courier New"/>
+                                <w:sz w:val="24"/>
+                                <w:szCs w:val="24"/>
+                                <w:lang w:val="en-US"/>
+                              </w:rPr>
+                            </w:pPr>
+                            <w:r>
+                              <w:rPr>
+                                <w:rFonts w:hint="default" w:ascii="Courier New" w:hAnsi="Courier New" w:cs="Courier New"/>
+                                <w:sz w:val="24"/>
+                                <w:szCs w:val="24"/>
+                                <w:lang w:val="en-US"/>
+                              </w:rPr>
+                              <w:t>Welcome!</w:t>
+                            </w:r>
+                          </w:p>
+                          <w:p>
+                            <w:pPr>
+                              <w:jc w:val="center"/>
+                              <w:rPr>
+                                <w:rFonts w:hint="default" w:ascii="Courier New" w:hAnsi="Courier New" w:cs="Courier New"/>
+                                <w:sz w:val="24"/>
+                                <w:szCs w:val="24"/>
+                                <w:lang w:val="en-US"/>
+                              </w:rPr>
+                            </w:pPr>
+                          </w:p>
+                          <w:p>
+                            <w:pPr>
+                              <w:jc w:val="center"/>
+                              <w:rPr>
+                                <w:rFonts w:hint="default" w:ascii="Courier New" w:hAnsi="Courier New" w:cs="Courier New"/>
+                                <w:sz w:val="24"/>
+                                <w:szCs w:val="24"/>
+                                <w:lang w:val="en-US"/>
+                              </w:rPr>
+                            </w:pPr>
+                          </w:p>
+                          <w:p>
+                            <w:pPr>
+                              <w:jc w:val="center"/>
+                              <w:rPr>
+                                <w:rFonts w:hint="default" w:ascii="Courier New" w:hAnsi="Courier New" w:cs="Courier New"/>
+                                <w:sz w:val="24"/>
+                                <w:szCs w:val="24"/>
+                                <w:lang w:val="en-US"/>
+                              </w:rPr>
+                            </w:pPr>
+                          </w:p>
+                          <w:p>
+                            <w:pPr>
+                              <w:jc w:val="center"/>
+                              <w:rPr>
+                                <w:rFonts w:hint="default" w:ascii="Courier New" w:hAnsi="Courier New" w:cs="Courier New"/>
+                                <w:sz w:val="24"/>
+                                <w:szCs w:val="24"/>
+                                <w:lang w:val="en-US"/>
+                              </w:rPr>
+                            </w:pPr>
+                            <w:r>
+                              <w:rPr>
+                                <w:rFonts w:hint="default" w:ascii="Courier New" w:hAnsi="Courier New" w:cs="Courier New"/>
+                                <w:sz w:val="24"/>
+                                <w:szCs w:val="24"/>
+                                <w:lang w:val="en-US"/>
+                              </w:rPr>
+                              <w:t>Please enter your name:</w:t>
+                            </w:r>
+                          </w:p>
+                          <w:p>
+                            <w:pPr>
+                              <w:jc w:val="center"/>
+                              <w:rPr>
+                                <w:rFonts w:hint="default" w:ascii="Courier New" w:hAnsi="Courier New" w:cs="Courier New"/>
+                                <w:sz w:val="24"/>
+                                <w:szCs w:val="24"/>
+                                <w:lang w:val="en-US"/>
+                              </w:rPr>
+                            </w:pPr>
+                          </w:p>
+                          <w:p>
+                            <w:pPr>
+                              <w:jc w:val="center"/>
+                              <w:rPr>
+                                <w:rFonts w:hint="default" w:ascii="Courier New" w:hAnsi="Courier New" w:cs="Courier New"/>
+                                <w:color w:val="FF0000"/>
+                                <w:sz w:val="24"/>
+                                <w:szCs w:val="24"/>
+                                <w:lang w:val="en-US"/>
+                              </w:rPr>
+                            </w:pPr>
+                            <w:r>
+                              <w:rPr>
+                                <w:rFonts w:hint="default" w:ascii="Courier New" w:hAnsi="Courier New" w:cs="Courier New"/>
+                                <w:color w:val="FF0000"/>
+                                <w:sz w:val="24"/>
+                                <w:szCs w:val="24"/>
+                                <w:lang w:val="en-US"/>
+                              </w:rPr>
+                              <w:t>chay</w:t>
+                            </w:r>
+                          </w:p>
+                          <w:p>
+                            <w:pPr>
+                              <w:jc w:val="center"/>
+                              <w:rPr>
+                                <w:rFonts w:hint="default" w:ascii="Courier New" w:hAnsi="Courier New" w:cs="Courier New"/>
+                                <w:sz w:val="24"/>
+                                <w:szCs w:val="24"/>
+                                <w:lang w:val="en-US"/>
+                              </w:rPr>
+                            </w:pPr>
+                          </w:p>
+                          <w:p>
+                            <w:pPr>
                               <w:jc w:val="left"/>
                               <w:rPr>
-                                <w:rFonts w:hint="default" w:ascii="Courier New" w:hAnsi="Courier New" w:cs="Courier New"/>
-                                <w:sz w:val="24"/>
-                                <w:szCs w:val="24"/>
-                                <w:lang w:val="en-US"/>
-                              </w:rPr>
-                            </w:pPr>
-                            <w:r>
-                              <w:rPr>
-                                <w:rFonts w:hint="default" w:ascii="Courier New" w:hAnsi="Courier New" w:cs="Courier New"/>
-                                <w:sz w:val="24"/>
-                                <w:szCs w:val="24"/>
-                                <w:lang w:val="en-US"/>
-                              </w:rPr>
-                              <w:t>ONLINE MOVIE RESERVATION</w:t>
-                            </w:r>
-                          </w:p>
-                          <w:p>
-                            <w:pPr>
-                              <w:jc w:val="left"/>
-                              <w:rPr>
-                                <w:rFonts w:hint="default" w:ascii="Courier New" w:hAnsi="Courier New" w:cs="Courier New"/>
-                                <w:sz w:val="24"/>
-                                <w:szCs w:val="24"/>
-                                <w:lang w:val="en-US"/>
-                              </w:rPr>
-                            </w:pPr>
-                          </w:p>
-                          <w:p>
-                            <w:pPr>
-                              <w:jc w:val="left"/>
-                              <w:rPr>
-                                <w:rFonts w:hint="default" w:ascii="Courier New" w:hAnsi="Courier New" w:cs="Courier New"/>
-                                <w:sz w:val="24"/>
-                                <w:szCs w:val="24"/>
-                                <w:lang w:val="en-US"/>
-                              </w:rPr>
-                            </w:pPr>
-                            <w:r>
-                              <w:rPr>
-                                <w:rFonts w:hint="default" w:ascii="Courier New" w:hAnsi="Courier New" w:cs="Courier New"/>
-                                <w:sz w:val="24"/>
-                                <w:szCs w:val="24"/>
-                                <w:lang w:val="en-US"/>
-                              </w:rPr>
-                              <w:t>Welcome!</w:t>
-                            </w:r>
-                          </w:p>
-                          <w:p>
-                            <w:pPr>
-                              <w:jc w:val="left"/>
-                              <w:rPr>
-                                <w:rFonts w:hint="default" w:ascii="Courier New" w:hAnsi="Courier New" w:cs="Courier New"/>
-                                <w:sz w:val="24"/>
-                                <w:szCs w:val="24"/>
-                                <w:lang w:val="en-US"/>
-                              </w:rPr>
-                            </w:pPr>
-                          </w:p>
-                          <w:p>
-                            <w:pPr>
-                              <w:jc w:val="left"/>
-                              <w:rPr>
-                                <w:rFonts w:hint="default" w:ascii="Courier New" w:hAnsi="Courier New" w:cs="Courier New"/>
-                                <w:sz w:val="24"/>
-                                <w:szCs w:val="24"/>
-                                <w:lang w:val="en-US"/>
-                              </w:rPr>
-                            </w:pPr>
-                            <w:r>
-                              <w:rPr>
-                                <w:rFonts w:hint="default" w:ascii="Courier New" w:hAnsi="Courier New" w:cs="Courier New"/>
-                                <w:sz w:val="24"/>
-                                <w:szCs w:val="24"/>
-                                <w:lang w:val="en-US"/>
-                              </w:rPr>
-                              <w:t>Please enter your name:</w:t>
-                            </w:r>
-                          </w:p>
-                          <w:p>
-                            <w:pPr>
-                              <w:jc w:val="left"/>
-                              <w:rPr>
-                                <w:rFonts w:hint="default" w:ascii="Courier New" w:hAnsi="Courier New" w:cs="Courier New"/>
-                                <w:i/>
-                                <w:iCs/>
-                                <w:color w:val="FF0000"/>
-                                <w:sz w:val="24"/>
-                                <w:szCs w:val="24"/>
-                                <w:lang w:val="en-US"/>
-                              </w:rPr>
-                            </w:pPr>
-                            <w:r>
-                              <w:rPr>
-                                <w:rFonts w:hint="default" w:ascii="Courier New" w:hAnsi="Courier New" w:cs="Courier New"/>
-                                <w:i/>
-                                <w:iCs/>
-                                <w:color w:val="FF0000"/>
-                                <w:sz w:val="24"/>
-                                <w:szCs w:val="24"/>
-                                <w:lang w:val="en-US"/>
-                              </w:rPr>
-                              <w:t>chay</w:t>
-                            </w:r>
-                          </w:p>
-                          <w:p>
-                            <w:pPr>
-                              <w:jc w:val="left"/>
-                              <w:rPr>
-                                <w:rFonts w:hint="default" w:ascii="Courier New" w:hAnsi="Courier New" w:cs="Courier New"/>
-                                <w:sz w:val="24"/>
-                                <w:szCs w:val="24"/>
-                                <w:lang w:val="en-US"/>
-                              </w:rPr>
-                            </w:pPr>
-                          </w:p>
-                          <w:p>
-                            <w:pPr>
-                              <w:jc w:val="left"/>
-                              <w:rPr>
-                                <w:rFonts w:hint="default" w:ascii="Courier New" w:hAnsi="Courier New" w:cs="Courier New"/>
-                                <w:sz w:val="24"/>
-                                <w:szCs w:val="24"/>
-                                <w:lang w:val="en-US"/>
-                              </w:rPr>
-                            </w:pPr>
-                          </w:p>
-                          <w:p>
-                            <w:pPr>
-                              <w:jc w:val="left"/>
-                              <w:rPr>
-                                <w:rFonts w:hint="eastAsia" w:ascii="Courier New" w:hAnsi="Courier New" w:eastAsia="MS Mincho" w:cs="Courier New"/>
-                                <w:sz w:val="24"/>
-                                <w:szCs w:val="24"/>
-                                <w:lang w:val="en-US" w:eastAsia="ja-JP"/>
-                              </w:rPr>
-                            </w:pPr>
-                            <w:r>
-                              <w:rPr>
-                                <w:rFonts w:hint="eastAsia" w:ascii="Courier New" w:hAnsi="Courier New" w:eastAsia="MS Mincho" w:cs="Courier New"/>
-                                <w:sz w:val="24"/>
-                                <w:szCs w:val="24"/>
-                                <w:lang w:val="en-US" w:eastAsia="ja-JP"/>
-                              </w:rPr>
-                              <w:t>Press 1 to Continue</w:t>
-                            </w:r>
-                          </w:p>
-                          <w:p>
-                            <w:pPr>
-                              <w:jc w:val="left"/>
-                              <w:rPr>
-                                <w:rFonts w:hint="eastAsia" w:ascii="Courier New" w:hAnsi="Courier New" w:eastAsia="MS Mincho" w:cs="Courier New"/>
-                                <w:sz w:val="24"/>
-                                <w:szCs w:val="24"/>
-                                <w:lang w:val="en-US" w:eastAsia="ja-JP"/>
-                              </w:rPr>
-                            </w:pPr>
-                          </w:p>
-                          <w:p>
-                            <w:pPr>
-                              <w:jc w:val="left"/>
-                              <w:rPr>
-                                <w:rFonts w:hint="default" w:ascii="Courier New" w:hAnsi="Courier New" w:eastAsia="MS Mincho" w:cs="Courier New"/>
-                                <w:sz w:val="24"/>
-                                <w:szCs w:val="24"/>
-                                <w:lang w:val="en-US" w:eastAsia="ja-JP"/>
-                              </w:rPr>
-                            </w:pPr>
-                            <w:r>
-                              <w:rPr>
-                                <w:rFonts w:hint="eastAsia" w:ascii="Courier New" w:hAnsi="Courier New" w:eastAsia="MS Mincho" w:cs="Courier New"/>
-                                <w:sz w:val="24"/>
-                                <w:szCs w:val="24"/>
-                                <w:lang w:val="en-US" w:eastAsia="ja-JP"/>
-                              </w:rPr>
-                              <w:t>Press 0 to Exit</w:t>
-                            </w:r>
+                                <w:rFonts w:hint="default" w:ascii="Courier New" w:hAnsi="Courier New" w:eastAsia="MS Mincho" w:cs="Courier New"/>
+                                <w:sz w:val="24"/>
+                                <w:szCs w:val="24"/>
+                                <w:lang w:val="en-US" w:eastAsia="ja-JP"/>
+                              </w:rPr>
+                            </w:pPr>
                           </w:p>
                         </w:txbxContent>
                       </wps:txbx>
@@ -334,7 +335,7 @@
                     </w:p>
                     <w:p>
                       <w:pPr>
-                        <w:jc w:val="left"/>
+                        <w:jc w:val="center"/>
                         <w:rPr>
                           <w:rFonts w:hint="default" w:ascii="Courier New" w:hAnsi="Courier New" w:cs="Courier New"/>
                           <w:sz w:val="24"/>
@@ -342,19 +343,157 @@
                           <w:lang w:val="en-US"/>
                         </w:rPr>
                       </w:pPr>
-                      <w:r>
-                        <w:rPr>
-                          <w:rFonts w:hint="default" w:ascii="Courier New" w:hAnsi="Courier New" w:cs="Courier New"/>
-                          <w:sz w:val="24"/>
-                          <w:szCs w:val="24"/>
-                          <w:lang w:val="en-US"/>
-                        </w:rPr>
-                        <w:t>ONLINE MOVIE RESERVATION</w:t>
-                      </w:r>
                     </w:p>
                     <w:p>
                       <w:pPr>
-                        <w:jc w:val="left"/>
+                        <w:jc w:val="center"/>
+                        <w:rPr>
+                          <w:rFonts w:hint="default" w:ascii="Courier New" w:hAnsi="Courier New" w:cs="Courier New"/>
+                          <w:sz w:val="24"/>
+                          <w:szCs w:val="24"/>
+                          <w:lang w:val="en-US"/>
+                        </w:rPr>
+                      </w:pPr>
+                      <w:r>
+                        <w:rPr>
+                          <w:rFonts w:hint="default" w:ascii="Courier New" w:hAnsi="Courier New" w:cs="Courier New"/>
+                          <w:sz w:val="24"/>
+                          <w:szCs w:val="24"/>
+                          <w:lang w:val="en-US"/>
+                        </w:rPr>
+                        <w:t>ONLINE MOVIE RESERVATION</w:t>
+                      </w:r>
+                    </w:p>
+                    <w:p>
+                      <w:pPr>
+                        <w:rPr>
+                          <w:rFonts w:hint="default" w:ascii="Courier New" w:hAnsi="Courier New" w:cs="Courier New"/>
+                          <w:sz w:val="24"/>
+                          <w:szCs w:val="24"/>
+                          <w:lang w:val="en-US"/>
+                        </w:rPr>
+                      </w:pPr>
+                    </w:p>
+                    <w:p>
+                      <w:pPr>
+                        <w:jc w:val="center"/>
+                        <w:rPr>
+                          <w:rFonts w:hint="default" w:ascii="Courier New" w:hAnsi="Courier New" w:cs="Courier New"/>
+                          <w:sz w:val="24"/>
+                          <w:szCs w:val="24"/>
+                          <w:lang w:val="en-US"/>
+                        </w:rPr>
+                      </w:pPr>
+                    </w:p>
+                    <w:p>
+                      <w:pPr>
+                        <w:jc w:val="center"/>
+                        <w:rPr>
+                          <w:rFonts w:hint="default" w:ascii="Courier New" w:hAnsi="Courier New" w:cs="Courier New"/>
+                          <w:sz w:val="24"/>
+                          <w:szCs w:val="24"/>
+                          <w:lang w:val="en-US"/>
+                        </w:rPr>
+                      </w:pPr>
+                      <w:r>
+                        <w:rPr>
+                          <w:rFonts w:hint="default" w:ascii="Courier New" w:hAnsi="Courier New" w:cs="Courier New"/>
+                          <w:sz w:val="24"/>
+                          <w:szCs w:val="24"/>
+                          <w:lang w:val="en-US"/>
+                        </w:rPr>
+                        <w:t>Welcome!</w:t>
+                      </w:r>
+                    </w:p>
+                    <w:p>
+                      <w:pPr>
+                        <w:jc w:val="center"/>
+                        <w:rPr>
+                          <w:rFonts w:hint="default" w:ascii="Courier New" w:hAnsi="Courier New" w:cs="Courier New"/>
+                          <w:sz w:val="24"/>
+                          <w:szCs w:val="24"/>
+                          <w:lang w:val="en-US"/>
+                        </w:rPr>
+                      </w:pPr>
+                    </w:p>
+                    <w:p>
+                      <w:pPr>
+                        <w:jc w:val="center"/>
+                        <w:rPr>
+                          <w:rFonts w:hint="default" w:ascii="Courier New" w:hAnsi="Courier New" w:cs="Courier New"/>
+                          <w:sz w:val="24"/>
+                          <w:szCs w:val="24"/>
+                          <w:lang w:val="en-US"/>
+                        </w:rPr>
+                      </w:pPr>
+                    </w:p>
+                    <w:p>
+                      <w:pPr>
+                        <w:jc w:val="center"/>
+                        <w:rPr>
+                          <w:rFonts w:hint="default" w:ascii="Courier New" w:hAnsi="Courier New" w:cs="Courier New"/>
+                          <w:sz w:val="24"/>
+                          <w:szCs w:val="24"/>
+                          <w:lang w:val="en-US"/>
+                        </w:rPr>
+                      </w:pPr>
+                    </w:p>
+                    <w:p>
+                      <w:pPr>
+                        <w:jc w:val="center"/>
+                        <w:rPr>
+                          <w:rFonts w:hint="default" w:ascii="Courier New" w:hAnsi="Courier New" w:cs="Courier New"/>
+                          <w:sz w:val="24"/>
+                          <w:szCs w:val="24"/>
+                          <w:lang w:val="en-US"/>
+                        </w:rPr>
+                      </w:pPr>
+                      <w:r>
+                        <w:rPr>
+                          <w:rFonts w:hint="default" w:ascii="Courier New" w:hAnsi="Courier New" w:cs="Courier New"/>
+                          <w:sz w:val="24"/>
+                          <w:szCs w:val="24"/>
+                          <w:lang w:val="en-US"/>
+                        </w:rPr>
+                        <w:t>Please enter your name:</w:t>
+                      </w:r>
+                    </w:p>
+                    <w:p>
+                      <w:pPr>
+                        <w:jc w:val="center"/>
+                        <w:rPr>
+                          <w:rFonts w:hint="default" w:ascii="Courier New" w:hAnsi="Courier New" w:cs="Courier New"/>
+                          <w:sz w:val="24"/>
+                          <w:szCs w:val="24"/>
+                          <w:lang w:val="en-US"/>
+                        </w:rPr>
+                      </w:pPr>
+                    </w:p>
+                    <w:p>
+                      <w:pPr>
+                        <w:jc w:val="center"/>
+                        <w:rPr>
+                          <w:rFonts w:hint="default" w:ascii="Courier New" w:hAnsi="Courier New" w:cs="Courier New"/>
+                          <w:color w:val="FF0000"/>
+                          <w:sz w:val="24"/>
+                          <w:szCs w:val="24"/>
+                          <w:lang w:val="en-US"/>
+                        </w:rPr>
+                      </w:pPr>
+                      <w:r>
+                        <w:rPr>
+                          <w:rFonts w:hint="default" w:ascii="Courier New" w:hAnsi="Courier New" w:cs="Courier New"/>
+                          <w:color w:val="FF0000"/>
+                          <w:sz w:val="24"/>
+                          <w:szCs w:val="24"/>
+                          <w:lang w:val="en-US"/>
+                        </w:rPr>
+                        <w:t>chay</w:t>
+                      </w:r>
+                    </w:p>
+                    <w:p>
+                      <w:pPr>
+                        <w:jc w:val="center"/>
                         <w:rPr>
                           <w:rFonts w:hint="default" w:ascii="Courier New" w:hAnsi="Courier New" w:cs="Courier New"/>
                           <w:sz w:val="24"/>
@@ -367,151 +506,12 @@
                       <w:pPr>
                         <w:jc w:val="left"/>
                         <w:rPr>
-                          <w:rFonts w:hint="default" w:ascii="Courier New" w:hAnsi="Courier New" w:cs="Courier New"/>
-                          <w:sz w:val="24"/>
-                          <w:szCs w:val="24"/>
-                          <w:lang w:val="en-US"/>
+                          <w:rFonts w:hint="default" w:ascii="Courier New" w:hAnsi="Courier New" w:eastAsia="MS Mincho" w:cs="Courier New"/>
+                          <w:sz w:val="24"/>
+                          <w:szCs w:val="24"/>
+                          <w:lang w:val="en-US" w:eastAsia="ja-JP"/>
                         </w:rPr>
                       </w:pPr>
-                      <w:r>
-                        <w:rPr>
-                          <w:rFonts w:hint="default" w:ascii="Courier New" w:hAnsi="Courier New" w:cs="Courier New"/>
-                          <w:sz w:val="24"/>
-                          <w:szCs w:val="24"/>
-                          <w:lang w:val="en-US"/>
-                        </w:rPr>
-                        <w:t>Welcome!</w:t>
-                      </w:r>
-                    </w:p>
-                    <w:p>
-                      <w:pPr>
-                        <w:jc w:val="left"/>
-                        <w:rPr>
-                          <w:rFonts w:hint="default" w:ascii="Courier New" w:hAnsi="Courier New" w:cs="Courier New"/>
-                          <w:sz w:val="24"/>
-                          <w:szCs w:val="24"/>
-                          <w:lang w:val="en-US"/>
-                        </w:rPr>
-                      </w:pPr>
-                    </w:p>
-                    <w:p>
-                      <w:pPr>
-                        <w:jc w:val="left"/>
-                        <w:rPr>
-                          <w:rFonts w:hint="default" w:ascii="Courier New" w:hAnsi="Courier New" w:cs="Courier New"/>
-                          <w:sz w:val="24"/>
-                          <w:szCs w:val="24"/>
-                          <w:lang w:val="en-US"/>
-                        </w:rPr>
-                      </w:pPr>
-                      <w:r>
-                        <w:rPr>
-                          <w:rFonts w:hint="default" w:ascii="Courier New" w:hAnsi="Courier New" w:cs="Courier New"/>
-                          <w:sz w:val="24"/>
-                          <w:szCs w:val="24"/>
-                          <w:lang w:val="en-US"/>
-                        </w:rPr>
-                        <w:t>Please enter your name:</w:t>
-                      </w:r>
-                    </w:p>
-                    <w:p>
-                      <w:pPr>
-                        <w:jc w:val="left"/>
-                        <w:rPr>
-                          <w:rFonts w:hint="default" w:ascii="Courier New" w:hAnsi="Courier New" w:cs="Courier New"/>
-                          <w:i/>
-                          <w:iCs/>
-                          <w:color w:val="FF0000"/>
-                          <w:sz w:val="24"/>
-                          <w:szCs w:val="24"/>
-                          <w:lang w:val="en-US"/>
-                        </w:rPr>
-                      </w:pPr>
-                      <w:r>
-                        <w:rPr>
-                          <w:rFonts w:hint="default" w:ascii="Courier New" w:hAnsi="Courier New" w:cs="Courier New"/>
-                          <w:i/>
-                          <w:iCs/>
-                          <w:color w:val="FF0000"/>
-                          <w:sz w:val="24"/>
-                          <w:szCs w:val="24"/>
-                          <w:lang w:val="en-US"/>
-                        </w:rPr>
-                        <w:t>chay</w:t>
-                      </w:r>
-                    </w:p>
-                    <w:p>
-                      <w:pPr>
-                        <w:jc w:val="left"/>
-                        <w:rPr>
-                          <w:rFonts w:hint="default" w:ascii="Courier New" w:hAnsi="Courier New" w:cs="Courier New"/>
-                          <w:sz w:val="24"/>
-                          <w:szCs w:val="24"/>
-                          <w:lang w:val="en-US"/>
-                        </w:rPr>
-                      </w:pPr>
-                    </w:p>
-                    <w:p>
-                      <w:pPr>
-                        <w:jc w:val="left"/>
-                        <w:rPr>
-                          <w:rFonts w:hint="default" w:ascii="Courier New" w:hAnsi="Courier New" w:cs="Courier New"/>
-                          <w:sz w:val="24"/>
-                          <w:szCs w:val="24"/>
-                          <w:lang w:val="en-US"/>
-                        </w:rPr>
-                      </w:pPr>
-                    </w:p>
-                    <w:p>
-                      <w:pPr>
-                        <w:jc w:val="left"/>
-                        <w:rPr>
-                          <w:rFonts w:hint="eastAsia" w:ascii="Courier New" w:hAnsi="Courier New" w:eastAsia="MS Mincho" w:cs="Courier New"/>
-                          <w:sz w:val="24"/>
-                          <w:szCs w:val="24"/>
-                          <w:lang w:val="en-US" w:eastAsia="ja-JP"/>
-                        </w:rPr>
-                      </w:pPr>
-                      <w:r>
-                        <w:rPr>
-                          <w:rFonts w:hint="eastAsia" w:ascii="Courier New" w:hAnsi="Courier New" w:eastAsia="MS Mincho" w:cs="Courier New"/>
-                          <w:sz w:val="24"/>
-                          <w:szCs w:val="24"/>
-                          <w:lang w:val="en-US" w:eastAsia="ja-JP"/>
-                        </w:rPr>
-                        <w:t>Press 1 to Continue</w:t>
-                      </w:r>
-                    </w:p>
-                    <w:p>
-                      <w:pPr>
-                        <w:jc w:val="left"/>
-                        <w:rPr>
-                          <w:rFonts w:hint="eastAsia" w:ascii="Courier New" w:hAnsi="Courier New" w:eastAsia="MS Mincho" w:cs="Courier New"/>
-                          <w:sz w:val="24"/>
-                          <w:szCs w:val="24"/>
-                          <w:lang w:val="en-US" w:eastAsia="ja-JP"/>
-                        </w:rPr>
-                      </w:pPr>
-                    </w:p>
-                    <w:p>
-                      <w:pPr>
-                        <w:jc w:val="left"/>
-                        <w:rPr>
-                          <w:rFonts w:hint="default" w:ascii="Courier New" w:hAnsi="Courier New" w:eastAsia="MS Mincho" w:cs="Courier New"/>
-                          <w:sz w:val="24"/>
-                          <w:szCs w:val="24"/>
-                          <w:lang w:val="en-US" w:eastAsia="ja-JP"/>
-                        </w:rPr>
-                      </w:pPr>
-                      <w:r>
-                        <w:rPr>
-                          <w:rFonts w:hint="eastAsia" w:ascii="Courier New" w:hAnsi="Courier New" w:eastAsia="MS Mincho" w:cs="Courier New"/>
-                          <w:sz w:val="24"/>
-                          <w:szCs w:val="24"/>
-                          <w:lang w:val="en-US" w:eastAsia="ja-JP"/>
-                        </w:rPr>
-                        <w:t>Press 0 to Exit</w:t>
-                      </w:r>
                     </w:p>
                   </w:txbxContent>
                 </v:textbox>
@@ -829,8 +829,6 @@
           <w:lang w:val="en-US"/>
         </w:rPr>
       </w:pPr>
-      <w:bookmarkStart w:id="0" w:name="_GoBack"/>
-      <w:bookmarkEnd w:id="0"/>
     </w:p>
     <w:p>
       <w:pPr>
@@ -2162,7 +2160,6 @@
           <w:lang w:val="en-US" w:eastAsia="ja-JP"/>
         </w:rPr>
         <w:tab/>
-        <w:t/>
       </w:r>
       <w:r>
         <w:rPr>
@@ -2172,6 +2169,14 @@
           <w:lang w:val="en-US" w:eastAsia="ja-JP"/>
         </w:rPr>
         <w:tab/>
+      </w:r>
+      <w:r>
+        <w:rPr>
+          <w:rFonts w:hint="default" w:ascii="Courier New" w:hAnsi="Courier New" w:eastAsia="MS Mincho" w:cs="Courier New"/>
+          <w:sz w:val="24"/>
+          <w:szCs w:val="24"/>
+          <w:lang w:val="en-US" w:eastAsia="ja-JP"/>
+        </w:rPr>
         <w:t>or (Screen 4) if Reservation Exist</w:t>
       </w:r>
     </w:p>
@@ -15175,7 +15180,7 @@
     <w:lsdException w:unhideWhenUsed="0" w:uiPriority="0" w:semiHidden="0" w:name="HTML Sample"/>
     <w:lsdException w:unhideWhenUsed="0" w:uiPriority="0" w:semiHidden="0" w:name="HTML Typewriter"/>
     <w:lsdException w:unhideWhenUsed="0" w:uiPriority="0" w:semiHidden="0" w:name="HTML Variable"/>
-    <w:lsdException w:unhideWhenUsed="0" w:uiPriority="0" w:name="Normal Table"/>
+    <w:lsdException w:qFormat="1" w:unhideWhenUsed="0" w:uiPriority="0" w:name="Normal Table"/>
     <w:lsdException w:unhideWhenUsed="0" w:uiPriority="0" w:semiHidden="0" w:name="annotation subject"/>
     <w:lsdException w:unhideWhenUsed="0" w:uiPriority="0" w:semiHidden="0" w:name="Table Simple 1"/>
     <w:lsdException w:unhideWhenUsed="0" w:uiPriority="0" w:semiHidden="0" w:name="Table Simple 2"/>
@@ -15338,6 +15343,7 @@
   <w:style w:type="table" w:default="1" w:styleId="3">
     <w:name w:val="Normal Table"/>
     <w:semiHidden/>
+    <w:qFormat/>
     <w:uiPriority w:val="0"/>
     <w:tblPr>
       <w:tblCellMar>

</xml_diff>